<commit_message>
finale versie + zip
</commit_message>
<xml_diff>
--- a/OOO Verslag finale versie.docx
+++ b/OOO Verslag finale versie.docx
@@ -1041,621 +1041,12 @@
           <w:lang w:val="nl-NL"/>
         </w:rPr>
       </w:pPr>
-      <w:bookmarkStart w:id="0" w:name="_Toc499494737"/>
+      <w:bookmarkStart w:id="0" w:name="_Toc499494738"/>
       <w:r>
         <w:rPr>
           <w:lang w:val="nl-NL"/>
         </w:rPr>
         <w:lastRenderedPageBreak/>
-        <w:t>Algemene opmerking</w:t>
-      </w:r>
-      <w:bookmarkEnd w:id="0"/>
-    </w:p>
-    <w:p>
-      <w:pPr>
-        <w:jc w:val="both"/>
-        <w:rPr>
-          <w:lang w:val="nl-NL"/>
-        </w:rPr>
-      </w:pPr>
-      <w:r>
-        <w:rPr>
-          <w:lang w:val="nl-NL"/>
-        </w:rPr>
-        <w:t xml:space="preserve">Dit </w:t>
-      </w:r>
-      <w:r>
-        <w:rPr>
-          <w:lang w:val="nl-NL"/>
-        </w:rPr>
-        <w:t>verslag</w:t>
-      </w:r>
-      <w:r>
-        <w:rPr>
-          <w:lang w:val="nl-NL"/>
-        </w:rPr>
-        <w:t xml:space="preserve"> gaat over </w:t>
-      </w:r>
-      <w:r>
-        <w:rPr>
-          <w:lang w:val="nl-NL"/>
-        </w:rPr>
-        <w:t>de opdracht ‘</w:t>
-      </w:r>
-      <w:r>
-        <w:rPr>
-          <w:lang w:val="nl-NL"/>
-        </w:rPr>
-        <w:t>Zelfevaluatie app</w:t>
-      </w:r>
-      <w:r>
-        <w:rPr>
-          <w:lang w:val="nl-NL"/>
-        </w:rPr>
-        <w:t>’</w:t>
-      </w:r>
-      <w:r>
-        <w:rPr>
-          <w:lang w:val="nl-NL"/>
-        </w:rPr>
-        <w:t>, dat zal meetellen voor 5 punten van je totaalscore van dit vak</w:t>
-      </w:r>
-      <w:r>
-        <w:rPr>
-          <w:lang w:val="nl-NL"/>
-        </w:rPr>
-        <w:t>.</w:t>
-      </w:r>
-      <w:r>
-        <w:rPr>
-          <w:lang w:val="nl-NL"/>
-        </w:rPr>
-        <w:t xml:space="preserve"> Dit verslag vormt de toelichting bij jouw code. </w:t>
-      </w:r>
-    </w:p>
-    <w:p>
-      <w:pPr>
-        <w:jc w:val="both"/>
-        <w:rPr>
-          <w:lang w:val="nl-NL"/>
-        </w:rPr>
-      </w:pPr>
-    </w:p>
-    <w:p>
-      <w:pPr>
-        <w:pBdr>
-          <w:top w:val="single" w:sz="4" w:space="1" w:color="auto"/>
-          <w:left w:val="single" w:sz="4" w:space="4" w:color="auto"/>
-          <w:bottom w:val="single" w:sz="4" w:space="1" w:color="auto"/>
-          <w:right w:val="single" w:sz="4" w:space="4" w:color="auto"/>
-        </w:pBdr>
-        <w:rPr>
-          <w:b/>
-          <w:lang w:val="nl-NL"/>
-        </w:rPr>
-      </w:pPr>
-      <w:r>
-        <w:rPr>
-          <w:b/>
-          <w:lang w:val="nl-NL"/>
-        </w:rPr>
-        <w:t xml:space="preserve">Je wordt geacht om je </w:t>
-      </w:r>
-      <w:r>
-        <w:rPr>
-          <w:b/>
-          <w:lang w:val="nl-NL"/>
-        </w:rPr>
-        <w:t xml:space="preserve">voor het verslag </w:t>
-      </w:r>
-      <w:r>
-        <w:rPr>
-          <w:b/>
-          <w:lang w:val="nl-NL"/>
-        </w:rPr>
-        <w:t xml:space="preserve">volledig aan deze template te houden. Buiten deze ‘algemene opmerking’ zijn alle </w:t>
-      </w:r>
-      <w:r>
-        <w:rPr>
-          <w:b/>
-          <w:lang w:val="nl-NL"/>
-        </w:rPr>
-        <w:t>paragrafen</w:t>
-      </w:r>
-      <w:r>
-        <w:rPr>
-          <w:b/>
-          <w:lang w:val="nl-NL"/>
-        </w:rPr>
-        <w:t xml:space="preserve"> verplichte onderdelen van het verslag.</w:t>
-      </w:r>
-      <w:r>
-        <w:rPr>
-          <w:b/>
-          <w:lang w:val="nl-NL"/>
-        </w:rPr>
-        <w:t xml:space="preserve"> </w:t>
-      </w:r>
-      <w:r>
-        <w:rPr>
-          <w:b/>
-          <w:lang w:val="nl-NL"/>
-        </w:rPr>
-        <w:t>Je print</w:t>
-      </w:r>
-      <w:r>
-        <w:rPr>
-          <w:b/>
-          <w:lang w:val="nl-NL"/>
-        </w:rPr>
-        <w:t xml:space="preserve"> dit verslag af (dubbelzijdig) – </w:t>
-      </w:r>
-      <w:r>
-        <w:rPr>
-          <w:b/>
-          <w:lang w:val="nl-NL"/>
-        </w:rPr>
-        <w:t>1 ex</w:t>
-      </w:r>
-      <w:r>
-        <w:rPr>
-          <w:b/>
-          <w:lang w:val="nl-NL"/>
-        </w:rPr>
-        <w:t>e</w:t>
-      </w:r>
-      <w:r>
-        <w:rPr>
-          <w:b/>
-          <w:lang w:val="nl-NL"/>
-        </w:rPr>
-        <w:t xml:space="preserve">mplaar per groep en levert dit in bij </w:t>
-      </w:r>
-      <w:r>
-        <w:rPr>
-          <w:b/>
-          <w:lang w:val="nl-NL"/>
-        </w:rPr>
-        <w:t xml:space="preserve">het einde </w:t>
-      </w:r>
-      <w:r>
-        <w:rPr>
-          <w:b/>
-          <w:lang w:val="nl-NL"/>
-        </w:rPr>
-        <w:t xml:space="preserve"> van </w:t>
-      </w:r>
-      <w:r>
-        <w:rPr>
-          <w:b/>
-          <w:lang w:val="nl-NL"/>
-        </w:rPr>
-        <w:t xml:space="preserve">het laatste </w:t>
-      </w:r>
-      <w:r>
-        <w:rPr>
-          <w:b/>
-          <w:lang w:val="nl-NL"/>
-        </w:rPr>
-        <w:t>labo OOO.</w:t>
-      </w:r>
-    </w:p>
-    <w:p>
-      <w:pPr>
-        <w:pBdr>
-          <w:top w:val="single" w:sz="4" w:space="1" w:color="auto"/>
-          <w:left w:val="single" w:sz="4" w:space="4" w:color="auto"/>
-          <w:bottom w:val="single" w:sz="4" w:space="1" w:color="auto"/>
-          <w:right w:val="single" w:sz="4" w:space="4" w:color="auto"/>
-        </w:pBdr>
-        <w:rPr>
-          <w:b/>
-          <w:lang w:val="nl-NL"/>
-        </w:rPr>
-      </w:pPr>
-      <w:r>
-        <w:rPr>
-          <w:b/>
-          <w:lang w:val="nl-NL"/>
-        </w:rPr>
-        <w:t>Je maakt een zip file van al</w:t>
-      </w:r>
-      <w:r>
-        <w:rPr>
-          <w:b/>
-          <w:lang w:val="nl-NL"/>
-        </w:rPr>
-        <w:t xml:space="preserve"> je source code (.</w:t>
-      </w:r>
-      <w:proofErr w:type="spellStart"/>
-      <w:r>
-        <w:rPr>
-          <w:b/>
-          <w:lang w:val="nl-NL"/>
-        </w:rPr>
-        <w:t>java</w:t>
-      </w:r>
-      <w:proofErr w:type="spellEnd"/>
-      <w:r>
-        <w:rPr>
-          <w:b/>
-          <w:lang w:val="nl-NL"/>
-        </w:rPr>
-        <w:t xml:space="preserve"> bestanden, geen .class bestanden) </w:t>
-      </w:r>
-      <w:r>
-        <w:rPr>
-          <w:b/>
-          <w:lang w:val="nl-NL"/>
-        </w:rPr>
-        <w:t xml:space="preserve">en </w:t>
-      </w:r>
-      <w:r>
-        <w:rPr>
-          <w:b/>
-          <w:lang w:val="nl-NL"/>
-        </w:rPr>
-        <w:t xml:space="preserve">van alle </w:t>
-      </w:r>
-      <w:r>
-        <w:rPr>
-          <w:b/>
-          <w:lang w:val="nl-NL"/>
-        </w:rPr>
-        <w:t>bestanden</w:t>
-      </w:r>
-      <w:r>
-        <w:rPr>
-          <w:b/>
-          <w:lang w:val="nl-NL"/>
-        </w:rPr>
-        <w:t xml:space="preserve"> die van belang zijn voor </w:t>
-      </w:r>
-      <w:r>
-        <w:rPr>
-          <w:b/>
-          <w:lang w:val="nl-NL"/>
-        </w:rPr>
-        <w:t>deze OOO</w:t>
-      </w:r>
-      <w:r>
-        <w:rPr>
-          <w:b/>
-          <w:lang w:val="nl-NL"/>
-        </w:rPr>
-        <w:t xml:space="preserve"> opdracht</w:t>
-      </w:r>
-      <w:r>
-        <w:rPr>
-          <w:b/>
-          <w:lang w:val="nl-NL"/>
-        </w:rPr>
-        <w:t>. Je voegt tevens de laatste versie van je verslag (Word document) toe aan deze zip file</w:t>
-      </w:r>
-      <w:r>
-        <w:rPr>
-          <w:b/>
-          <w:lang w:val="nl-NL"/>
-        </w:rPr>
-        <w:t xml:space="preserve">. </w:t>
-      </w:r>
-    </w:p>
-    <w:p>
-      <w:pPr>
-        <w:pBdr>
-          <w:top w:val="single" w:sz="4" w:space="1" w:color="auto"/>
-          <w:left w:val="single" w:sz="4" w:space="4" w:color="auto"/>
-          <w:bottom w:val="single" w:sz="4" w:space="1" w:color="auto"/>
-          <w:right w:val="single" w:sz="4" w:space="4" w:color="auto"/>
-        </w:pBdr>
-        <w:rPr>
-          <w:b/>
-          <w:lang w:val="nl-NL"/>
-        </w:rPr>
-      </w:pPr>
-      <w:r>
-        <w:rPr>
-          <w:b/>
-          <w:lang w:val="nl-NL"/>
-        </w:rPr>
-        <w:t xml:space="preserve"> Je</w:t>
-      </w:r>
-      <w:r>
-        <w:rPr>
-          <w:b/>
-          <w:lang w:val="nl-NL"/>
-        </w:rPr>
-        <w:t xml:space="preserve"> </w:t>
-      </w:r>
-      <w:r>
-        <w:rPr>
-          <w:b/>
-          <w:lang w:val="nl-NL"/>
-        </w:rPr>
-        <w:t>laadt</w:t>
-      </w:r>
-      <w:r>
-        <w:rPr>
-          <w:b/>
-          <w:lang w:val="nl-NL"/>
-        </w:rPr>
-        <w:t xml:space="preserve"> deze zip file </w:t>
-      </w:r>
-      <w:r>
-        <w:rPr>
-          <w:b/>
-          <w:lang w:val="nl-NL"/>
-        </w:rPr>
-        <w:t xml:space="preserve">en jar file </w:t>
-      </w:r>
-      <w:r>
-        <w:rPr>
-          <w:b/>
-          <w:lang w:val="nl-NL"/>
-        </w:rPr>
-        <w:t>op via Toledo</w:t>
-      </w:r>
-      <w:r>
-        <w:rPr>
-          <w:b/>
-          <w:lang w:val="nl-NL"/>
-        </w:rPr>
-        <w:t xml:space="preserve"> uiterlijk </w:t>
-      </w:r>
-      <w:r>
-        <w:rPr>
-          <w:b/>
-          <w:lang w:val="nl-NL"/>
-        </w:rPr>
-        <w:t xml:space="preserve">op vrijdag 31/05/2019 om </w:t>
-      </w:r>
-      <w:r>
-        <w:rPr>
-          <w:b/>
-          <w:lang w:val="nl-NL"/>
-        </w:rPr>
-        <w:t>23.59 uur. Naam van de zip file:</w:t>
-      </w:r>
-      <w:r>
-        <w:rPr>
-          <w:b/>
-          <w:lang w:val="nl-NL"/>
-        </w:rPr>
-        <w:t xml:space="preserve"> </w:t>
-      </w:r>
-      <w:r>
-        <w:rPr>
-          <w:b/>
-          <w:lang w:val="nl-NL"/>
-        </w:rPr>
-        <w:t>Zelfevaluatie</w:t>
-      </w:r>
-      <w:r>
-        <w:rPr>
-          <w:b/>
-          <w:lang w:val="nl-NL"/>
-        </w:rPr>
-        <w:t>_</w:t>
-      </w:r>
-      <w:r>
-        <w:rPr>
-          <w:b/>
-          <w:lang w:val="nl-NL"/>
-        </w:rPr>
-        <w:t xml:space="preserve"> gevolgd door </w:t>
-      </w:r>
-      <w:r>
-        <w:rPr>
-          <w:b/>
-          <w:lang w:val="nl-NL"/>
-        </w:rPr>
-        <w:t xml:space="preserve">de </w:t>
-      </w:r>
-      <w:r>
-        <w:rPr>
-          <w:b/>
-          <w:lang w:val="nl-NL"/>
-        </w:rPr>
-        <w:t xml:space="preserve">familienamen van </w:t>
-      </w:r>
-      <w:r>
-        <w:rPr>
-          <w:b/>
-          <w:lang w:val="nl-NL"/>
-        </w:rPr>
-        <w:t xml:space="preserve">de </w:t>
-      </w:r>
-      <w:r>
-        <w:rPr>
-          <w:b/>
-          <w:lang w:val="nl-NL"/>
-        </w:rPr>
-        <w:t xml:space="preserve">groepsleden gescheiden door </w:t>
-      </w:r>
-      <w:proofErr w:type="spellStart"/>
-      <w:r>
-        <w:rPr>
-          <w:b/>
-          <w:lang w:val="nl-NL"/>
-        </w:rPr>
-        <w:t>underscore</w:t>
-      </w:r>
-      <w:proofErr w:type="spellEnd"/>
-      <w:r>
-        <w:rPr>
-          <w:b/>
-          <w:lang w:val="nl-NL"/>
-        </w:rPr>
-        <w:t xml:space="preserve"> (</w:t>
-      </w:r>
-      <w:r>
-        <w:rPr>
-          <w:b/>
-          <w:lang w:val="nl-NL"/>
-        </w:rPr>
-        <w:t>bv.</w:t>
-      </w:r>
-      <w:r>
-        <w:rPr>
-          <w:b/>
-          <w:lang w:val="nl-NL"/>
-        </w:rPr>
-        <w:t xml:space="preserve"> </w:t>
-      </w:r>
-      <w:r>
-        <w:rPr>
-          <w:b/>
-          <w:lang w:val="nl-NL"/>
-        </w:rPr>
-        <w:t>Zelfevaluatie</w:t>
-      </w:r>
-      <w:r>
-        <w:rPr>
-          <w:b/>
-          <w:lang w:val="nl-NL"/>
-        </w:rPr>
-        <w:t>_Dox_Lenaerts</w:t>
-      </w:r>
-      <w:r>
-        <w:rPr>
-          <w:b/>
-          <w:lang w:val="nl-NL"/>
-        </w:rPr>
-        <w:t>_Jansen.zip</w:t>
-      </w:r>
-      <w:r>
-        <w:rPr>
-          <w:b/>
-          <w:lang w:val="nl-NL"/>
-        </w:rPr>
-        <w:t>)</w:t>
-      </w:r>
-      <w:r>
-        <w:rPr>
-          <w:b/>
-          <w:lang w:val="nl-NL"/>
-        </w:rPr>
-        <w:t>.</w:t>
-      </w:r>
-      <w:r>
-        <w:rPr>
-          <w:b/>
-          <w:lang w:val="nl-NL"/>
-        </w:rPr>
-        <w:t xml:space="preserve"> </w:t>
-      </w:r>
-    </w:p>
-    <w:p>
-      <w:pPr>
-        <w:pBdr>
-          <w:top w:val="single" w:sz="4" w:space="1" w:color="auto"/>
-          <w:left w:val="single" w:sz="4" w:space="4" w:color="auto"/>
-          <w:bottom w:val="single" w:sz="4" w:space="1" w:color="auto"/>
-          <w:right w:val="single" w:sz="4" w:space="4" w:color="auto"/>
-        </w:pBdr>
-        <w:rPr>
-          <w:b/>
-          <w:lang w:val="nl-NL"/>
-        </w:rPr>
-      </w:pPr>
-      <w:r>
-        <w:rPr>
-          <w:b/>
-          <w:lang w:val="nl-NL"/>
-        </w:rPr>
-        <w:t>Het spreekt voor zich dat de code</w:t>
-      </w:r>
-      <w:r>
-        <w:rPr>
-          <w:b/>
-          <w:lang w:val="nl-NL"/>
-        </w:rPr>
-        <w:t xml:space="preserve"> op Toledo</w:t>
-      </w:r>
-      <w:r>
-        <w:rPr>
-          <w:b/>
-          <w:lang w:val="nl-NL"/>
-        </w:rPr>
-        <w:t xml:space="preserve"> overeenstem</w:t>
-      </w:r>
-      <w:r>
-        <w:rPr>
-          <w:b/>
-          <w:lang w:val="nl-NL"/>
-        </w:rPr>
-        <w:t>t</w:t>
-      </w:r>
-      <w:r>
-        <w:rPr>
-          <w:b/>
-          <w:lang w:val="nl-NL"/>
-        </w:rPr>
-        <w:t xml:space="preserve"> met de </w:t>
-      </w:r>
-      <w:r>
-        <w:rPr>
-          <w:b/>
-          <w:lang w:val="nl-NL"/>
-        </w:rPr>
-        <w:t>c</w:t>
-      </w:r>
-      <w:r>
-        <w:rPr>
-          <w:b/>
-          <w:lang w:val="nl-NL"/>
-        </w:rPr>
-        <w:t xml:space="preserve">ode in je </w:t>
-      </w:r>
-      <w:proofErr w:type="spellStart"/>
-      <w:r>
-        <w:rPr>
-          <w:b/>
-          <w:lang w:val="nl-NL"/>
-        </w:rPr>
-        <w:t>repository</w:t>
-      </w:r>
-      <w:proofErr w:type="spellEnd"/>
-      <w:r>
-        <w:rPr>
-          <w:b/>
-          <w:lang w:val="nl-NL"/>
-        </w:rPr>
-        <w:t xml:space="preserve"> op </w:t>
-      </w:r>
-      <w:r>
-        <w:rPr>
-          <w:b/>
-          <w:lang w:val="nl-NL"/>
-        </w:rPr>
-        <w:t>GitHub</w:t>
-      </w:r>
-      <w:r>
-        <w:rPr>
-          <w:b/>
-          <w:lang w:val="nl-NL"/>
-        </w:rPr>
-        <w:t>.</w:t>
-      </w:r>
-      <w:bookmarkStart w:id="1" w:name="_Toc499494738"/>
-    </w:p>
-    <w:p>
-      <w:pPr>
-        <w:pStyle w:val="Kop1"/>
-        <w:pBdr>
-          <w:top w:val="single" w:sz="4" w:space="1" w:color="auto"/>
-          <w:left w:val="single" w:sz="4" w:space="4" w:color="auto"/>
-          <w:bottom w:val="single" w:sz="4" w:space="1" w:color="auto"/>
-          <w:right w:val="single" w:sz="4" w:space="4" w:color="auto"/>
-        </w:pBdr>
-        <w:rPr>
-          <w:lang w:val="nl-NL"/>
-        </w:rPr>
-      </w:pPr>
-      <w:r>
-        <w:rPr>
-          <w:lang w:val="nl-NL"/>
-        </w:rPr>
         <w:t>URL</w:t>
       </w:r>
     </w:p>
@@ -1688,7 +1079,7 @@
         </w:rPr>
         <w:t>Vereisten</w:t>
       </w:r>
-      <w:bookmarkEnd w:id="1"/>
+      <w:bookmarkEnd w:id="0"/>
     </w:p>
     <w:p>
       <w:pPr>
@@ -1696,257 +1087,6 @@
           <w:lang w:val="nl-NL"/>
         </w:rPr>
       </w:pPr>
-      <w:r>
-        <w:rPr>
-          <w:lang w:val="nl-NL"/>
-        </w:rPr>
-        <w:t xml:space="preserve">Het doel van dit project was dat we een app maakten waar </w:t>
-      </w:r>
-    </w:p>
-    <w:p>
-      <w:pPr>
-        <w:rPr>
-          <w:lang w:val="nl-NL"/>
-        </w:rPr>
-      </w:pPr>
-    </w:p>
-    <w:p>
-      <w:pPr>
-        <w:rPr>
-          <w:lang w:val="nl-NL"/>
-        </w:rPr>
-      </w:pPr>
-      <w:r>
-        <w:rPr>
-          <w:lang w:val="nl-NL"/>
-        </w:rPr>
-        <w:t xml:space="preserve">Geef voor </w:t>
-      </w:r>
-      <w:r>
-        <w:rPr>
-          <w:lang w:val="nl-NL"/>
-        </w:rPr>
-        <w:t>het gehele project</w:t>
-      </w:r>
-      <w:r>
-        <w:rPr>
-          <w:lang w:val="nl-NL"/>
-        </w:rPr>
-        <w:t xml:space="preserve"> aan welke vereisten </w:t>
-      </w:r>
-      <w:r>
-        <w:rPr>
-          <w:lang w:val="nl-NL"/>
-        </w:rPr>
-        <w:t>(</w:t>
-      </w:r>
-      <w:r>
-        <w:rPr>
-          <w:lang w:val="nl-NL"/>
-        </w:rPr>
-        <w:t xml:space="preserve">evt. </w:t>
-      </w:r>
-      <w:r>
-        <w:rPr>
-          <w:lang w:val="nl-NL"/>
-        </w:rPr>
-        <w:t>zelf verder uitgewerkt</w:t>
-      </w:r>
-      <w:r>
-        <w:rPr>
-          <w:lang w:val="nl-NL"/>
-        </w:rPr>
-        <w:t>/opgesplitst</w:t>
-      </w:r>
-      <w:r>
-        <w:rPr>
-          <w:lang w:val="nl-NL"/>
-        </w:rPr>
-        <w:t xml:space="preserve"> aan de hand van de opgave)</w:t>
-      </w:r>
-      <w:r>
-        <w:rPr>
-          <w:lang w:val="nl-NL"/>
-        </w:rPr>
-        <w:t xml:space="preserve"> </w:t>
-      </w:r>
-      <w:r>
-        <w:rPr>
-          <w:lang w:val="nl-NL"/>
-        </w:rPr>
-        <w:t xml:space="preserve">je </w:t>
-      </w:r>
-      <w:r>
-        <w:rPr>
-          <w:lang w:val="nl-NL"/>
-        </w:rPr>
-        <w:t>succesvol hebben geïmplementeerd, en welke topics niet gelukt zijn.</w:t>
-      </w:r>
-      <w:r>
-        <w:rPr>
-          <w:lang w:val="nl-NL"/>
-        </w:rPr>
-        <w:t xml:space="preserve"> </w:t>
-      </w:r>
-      <w:r>
-        <w:rPr>
-          <w:lang w:val="nl-NL"/>
-        </w:rPr>
-        <w:t xml:space="preserve">Indien je een deel van de </w:t>
-      </w:r>
-      <w:r>
-        <w:rPr>
-          <w:lang w:val="nl-NL"/>
-        </w:rPr>
-        <w:t>voorziene vereisten</w:t>
-      </w:r>
-      <w:r>
-        <w:rPr>
-          <w:lang w:val="nl-NL"/>
-        </w:rPr>
-        <w:t xml:space="preserve"> </w:t>
-      </w:r>
-      <w:r>
-        <w:rPr>
-          <w:lang w:val="nl-NL"/>
-        </w:rPr>
-        <w:t>n</w:t>
-      </w:r>
-      <w:r>
-        <w:rPr>
-          <w:lang w:val="nl-NL"/>
-        </w:rPr>
-        <w:t>iet afgewerkt hebt, geef dan aan waarom niet</w:t>
-      </w:r>
-      <w:r>
-        <w:rPr>
-          <w:lang w:val="nl-NL"/>
-        </w:rPr>
-        <w:t xml:space="preserve">… </w:t>
-      </w:r>
-      <w:r>
-        <w:rPr>
-          <w:lang w:val="nl-NL"/>
-        </w:rPr>
-        <w:t xml:space="preserve">De reden kan </w:t>
-      </w:r>
-      <w:r>
-        <w:rPr>
-          <w:lang w:val="nl-NL"/>
-        </w:rPr>
-        <w:t>“</w:t>
-      </w:r>
-      <w:r>
-        <w:rPr>
-          <w:lang w:val="nl-NL"/>
-        </w:rPr>
-        <w:t>tijdsgebrek</w:t>
-      </w:r>
-      <w:r>
-        <w:rPr>
-          <w:lang w:val="nl-NL"/>
-        </w:rPr>
-        <w:t>”</w:t>
-      </w:r>
-      <w:r>
-        <w:rPr>
-          <w:lang w:val="nl-NL"/>
-        </w:rPr>
-        <w:t xml:space="preserve"> zijn, het kan een issue zijn</w:t>
-      </w:r>
-      <w:r>
-        <w:rPr>
-          <w:lang w:val="nl-NL"/>
-        </w:rPr>
-        <w:t xml:space="preserve"> </w:t>
-      </w:r>
-      <w:r>
-        <w:rPr>
-          <w:lang w:val="nl-NL"/>
-        </w:rPr>
-        <w:t>“</w:t>
-      </w:r>
-      <w:r>
-        <w:rPr>
-          <w:lang w:val="nl-NL"/>
-        </w:rPr>
-        <w:t>wist niet hoe</w:t>
-      </w:r>
-      <w:r>
-        <w:rPr>
-          <w:lang w:val="nl-NL"/>
-        </w:rPr>
-        <w:t xml:space="preserve">, </w:t>
-      </w:r>
-      <w:r>
-        <w:rPr>
-          <w:lang w:val="nl-NL"/>
-        </w:rPr>
-        <w:t>het crashte”, of het kan zijn dat je een zeer goede reden had om het niet te implementeren</w:t>
-      </w:r>
-      <w:r>
-        <w:rPr>
-          <w:lang w:val="nl-NL"/>
-        </w:rPr>
-        <w:t>…</w:t>
-      </w:r>
-      <w:r>
-        <w:rPr>
-          <w:lang w:val="nl-NL"/>
-        </w:rPr>
-        <w:t xml:space="preserve"> </w:t>
-      </w:r>
-    </w:p>
-    <w:p>
-      <w:pPr>
-        <w:rPr>
-          <w:lang w:val="nl-NL"/>
-        </w:rPr>
-      </w:pPr>
-      <w:r>
-        <w:rPr>
-          <w:noProof/>
-          <w:lang w:val="nl-NL"/>
-        </w:rPr>
-        <w:t>Voeg het definitieve gegenereerde klassendiagramma van je code toe, als afzonderlijke afbeelding,  als bijlage bij dit rapport</w:t>
-      </w:r>
-      <w:r>
-        <w:rPr>
-          <w:lang w:val="nl-NL"/>
-        </w:rPr>
-        <w:t xml:space="preserve">. </w:t>
-      </w:r>
-    </w:p>
-    <w:p>
-      <w:pPr>
-        <w:rPr>
-          <w:lang w:val="nl-NL"/>
-        </w:rPr>
-      </w:pPr>
-      <w:r>
-        <w:rPr>
-          <w:lang w:val="nl-NL"/>
-        </w:rPr>
-        <w:t>Als er zaken zijn uit de opdracht die je niet hebt kunnen uitwerken of die je beter zou willen uit</w:t>
-      </w:r>
-      <w:r>
-        <w:rPr>
-          <w:lang w:val="nl-NL"/>
-        </w:rPr>
-        <w:t>werken, dan som je deze hier tevens op (in laatste rij van tabel)</w:t>
-      </w:r>
-      <w:r>
-        <w:rPr>
-          <w:lang w:val="nl-NL"/>
-        </w:rPr>
-        <w:t>.</w:t>
-      </w:r>
-      <w:r>
-        <w:rPr>
-          <w:lang w:val="nl-NL"/>
-        </w:rPr>
-        <w:br w:type="page"/>
-      </w:r>
     </w:p>
     <w:tbl>
       <w:tblPr>
@@ -1975,7 +1115,6 @@
               <w:rPr>
                 <w:lang w:val="en-US"/>
               </w:rPr>
-              <w:lastRenderedPageBreak/>
               <w:t>User story</w:t>
             </w:r>
           </w:p>
@@ -3074,6 +2213,7 @@
               <w:rPr>
                 <w:lang w:val="nl-BE"/>
               </w:rPr>
+              <w:lastRenderedPageBreak/>
               <w:t xml:space="preserve">Test selecteren uit lijst van </w:t>
             </w:r>
             <w:proofErr w:type="spellStart"/>
@@ -3125,12 +2265,11 @@
           <w:lang w:val="nl-NL"/>
         </w:rPr>
       </w:pPr>
-      <w:bookmarkStart w:id="2" w:name="_Toc499494739"/>
-      <w:r>
-        <w:rPr>
-          <w:lang w:val="nl-NL"/>
-        </w:rPr>
-        <w:lastRenderedPageBreak/>
+      <w:bookmarkStart w:id="1" w:name="_Toc499494739"/>
+      <w:r>
+        <w:rPr>
+          <w:lang w:val="nl-NL"/>
+        </w:rPr>
         <w:t xml:space="preserve">Design </w:t>
       </w:r>
       <w:proofErr w:type="spellStart"/>
@@ -3140,52 +2279,8 @@
         </w:rPr>
         <w:t>patterns</w:t>
       </w:r>
-      <w:bookmarkEnd w:id="2"/>
+      <w:bookmarkEnd w:id="1"/>
       <w:proofErr w:type="spellEnd"/>
-    </w:p>
-    <w:p>
-      <w:pPr>
-        <w:rPr>
-          <w:lang w:val="nl-NL"/>
-        </w:rPr>
-      </w:pPr>
-      <w:r>
-        <w:rPr>
-          <w:lang w:val="nl-NL"/>
-        </w:rPr>
-        <w:t>Geef voor elk gezien patroon aan waar je</w:t>
-      </w:r>
-      <w:r>
-        <w:rPr>
-          <w:lang w:val="nl-NL"/>
-        </w:rPr>
-        <w:t xml:space="preserve"> het</w:t>
-      </w:r>
-      <w:r>
-        <w:rPr>
-          <w:lang w:val="nl-NL"/>
-        </w:rPr>
-        <w:t xml:space="preserve"> gebruikt hebt (mogelijkerwijs meer dan eens). Genereer een klassendiagram voor elke situatie waarin je het patroon gebruikt hebt. </w:t>
-      </w:r>
-    </w:p>
-    <w:p>
-      <w:pPr>
-        <w:rPr>
-          <w:lang w:val="nl-NL"/>
-        </w:rPr>
-      </w:pPr>
-      <w:r>
-        <w:rPr>
-          <w:lang w:val="nl-NL"/>
-        </w:rPr>
-        <w:t xml:space="preserve">Geef extra informatie (voordelen / waarom / …). </w:t>
-      </w:r>
-      <w:r>
-        <w:rPr>
-          <w:lang w:val="nl-NL"/>
-        </w:rPr>
-        <w:t>Als je een patroon niet toegepast hebt, leg uit waarom niet.</w:t>
-      </w:r>
     </w:p>
     <w:tbl>
       <w:tblPr>
@@ -3194,14 +2289,14 @@
         <w:tblLook w:val="04A0" w:firstRow="1" w:lastRow="0" w:firstColumn="1" w:lastColumn="0" w:noHBand="0" w:noVBand="1"/>
       </w:tblPr>
       <w:tblGrid>
-        <w:gridCol w:w="1119"/>
-        <w:gridCol w:w="2188"/>
-        <w:gridCol w:w="6440"/>
+        <w:gridCol w:w="1104"/>
+        <w:gridCol w:w="2004"/>
+        <w:gridCol w:w="6854"/>
       </w:tblGrid>
       <w:tr>
         <w:tc>
           <w:tcPr>
-            <w:tcW w:w="1119" w:type="dxa"/>
+            <w:tcW w:w="1242" w:type="dxa"/>
           </w:tcPr>
           <w:p>
             <w:pPr>
@@ -3214,7 +2309,7 @@
         </w:tc>
         <w:tc>
           <w:tcPr>
-            <w:tcW w:w="2188" w:type="dxa"/>
+            <w:tcW w:w="1866" w:type="dxa"/>
           </w:tcPr>
           <w:p>
             <w:pPr>
@@ -3286,7 +2381,7 @@
         </w:tc>
         <w:tc>
           <w:tcPr>
-            <w:tcW w:w="6440" w:type="dxa"/>
+            <w:tcW w:w="6854" w:type="dxa"/>
           </w:tcPr>
           <w:p>
             <w:pPr>
@@ -3332,7 +2427,7 @@
       <w:tr>
         <w:tc>
           <w:tcPr>
-            <w:tcW w:w="1119" w:type="dxa"/>
+            <w:tcW w:w="1242" w:type="dxa"/>
           </w:tcPr>
           <w:p>
             <w:pPr>
@@ -3415,7 +2510,7 @@
         </w:tc>
         <w:tc>
           <w:tcPr>
-            <w:tcW w:w="2188" w:type="dxa"/>
+            <w:tcW w:w="1866" w:type="dxa"/>
           </w:tcPr>
           <w:p>
             <w:pPr>
@@ -3439,7 +2534,7 @@
         </w:tc>
         <w:tc>
           <w:tcPr>
-            <w:tcW w:w="6440" w:type="dxa"/>
+            <w:tcW w:w="6854" w:type="dxa"/>
           </w:tcPr>
           <w:p>
             <w:pPr>
@@ -3569,7 +2664,7 @@
       <w:tr>
         <w:tc>
           <w:tcPr>
-            <w:tcW w:w="1119" w:type="dxa"/>
+            <w:tcW w:w="1242" w:type="dxa"/>
           </w:tcPr>
           <w:p>
             <w:pPr>
@@ -3652,7 +2747,7 @@
         </w:tc>
         <w:tc>
           <w:tcPr>
-            <w:tcW w:w="2188" w:type="dxa"/>
+            <w:tcW w:w="1866" w:type="dxa"/>
           </w:tcPr>
           <w:p>
             <w:pPr>
@@ -3670,7 +2765,7 @@
         </w:tc>
         <w:tc>
           <w:tcPr>
-            <w:tcW w:w="6440" w:type="dxa"/>
+            <w:tcW w:w="6854" w:type="dxa"/>
           </w:tcPr>
           <w:p>
             <w:pPr>
@@ -3809,6 +2904,66 @@
                 <w:lang w:val="nl-NL"/>
               </w:rPr>
               <w:t xml:space="preserve"> is zeer eenvoudig.</w:t>
+            </w:r>
+          </w:p>
+          <w:p>
+            <w:pPr>
+              <w:rPr>
+                <w:lang w:val="nl-NL"/>
+              </w:rPr>
+            </w:pPr>
+            <w:r>
+              <w:rPr>
+                <w:noProof/>
+              </w:rPr>
+              <w:drawing>
+                <wp:inline distT="0" distB="0" distL="0" distR="0">
+                  <wp:extent cx="4230370" cy="2908651"/>
+                  <wp:effectExtent l="0" t="0" r="0" b="0"/>
+                  <wp:docPr id="12" name="Afbeelding 12"/>
+                  <wp:cNvGraphicFramePr>
+                    <a:graphicFrameLocks xmlns:a="http://schemas.openxmlformats.org/drawingml/2006/main" noChangeAspect="1"/>
+                  </wp:cNvGraphicFramePr>
+                  <a:graphic xmlns:a="http://schemas.openxmlformats.org/drawingml/2006/main">
+                    <a:graphicData uri="http://schemas.openxmlformats.org/drawingml/2006/picture">
+                      <pic:pic xmlns:pic="http://schemas.openxmlformats.org/drawingml/2006/picture">
+                        <pic:nvPicPr>
+                          <pic:cNvPr id="0" name="Picture 9"/>
+                          <pic:cNvPicPr>
+                            <a:picLocks noChangeAspect="1" noChangeArrowheads="1"/>
+                          </pic:cNvPicPr>
+                        </pic:nvPicPr>
+                        <pic:blipFill>
+                          <a:blip r:embed="rId10">
+                            <a:extLst>
+                              <a:ext uri="{28A0092B-C50C-407E-A947-70E740481C1C}">
+                                <a14:useLocalDpi xmlns:a14="http://schemas.microsoft.com/office/drawing/2010/main" val="0"/>
+                              </a:ext>
+                            </a:extLst>
+                          </a:blip>
+                          <a:srcRect/>
+                          <a:stretch>
+                            <a:fillRect/>
+                          </a:stretch>
+                        </pic:blipFill>
+                        <pic:spPr bwMode="auto">
+                          <a:xfrm>
+                            <a:off x="0" y="0"/>
+                            <a:ext cx="4248432" cy="2921069"/>
+                          </a:xfrm>
+                          <a:prstGeom prst="rect">
+                            <a:avLst/>
+                          </a:prstGeom>
+                          <a:noFill/>
+                          <a:ln>
+                            <a:noFill/>
+                          </a:ln>
+                        </pic:spPr>
+                      </pic:pic>
+                    </a:graphicData>
+                  </a:graphic>
+                </wp:inline>
+              </w:drawing>
             </w:r>
           </w:p>
         </w:tc>
@@ -3816,7 +2971,7 @@
       <w:tr>
         <w:tc>
           <w:tcPr>
-            <w:tcW w:w="1119" w:type="dxa"/>
+            <w:tcW w:w="1242" w:type="dxa"/>
           </w:tcPr>
           <w:p>
             <w:pPr>
@@ -3905,25 +3060,26 @@
         </w:tc>
         <w:tc>
           <w:tcPr>
-            <w:tcW w:w="2188" w:type="dxa"/>
-          </w:tcPr>
-          <w:p>
-            <w:pPr>
-              <w:rPr>
-                <w:lang w:val="nl-NL"/>
-              </w:rPr>
-            </w:pPr>
-            <w:r>
-              <w:rPr>
-                <w:lang w:val="nl-NL"/>
-              </w:rPr>
+            <w:tcW w:w="1866" w:type="dxa"/>
+          </w:tcPr>
+          <w:p>
+            <w:pPr>
+              <w:rPr>
+                <w:lang w:val="nl-NL"/>
+              </w:rPr>
+            </w:pPr>
+            <w:r>
+              <w:rPr>
+                <w:lang w:val="nl-NL"/>
+              </w:rPr>
+              <w:lastRenderedPageBreak/>
               <w:t>ja</w:t>
             </w:r>
           </w:p>
         </w:tc>
         <w:tc>
           <w:tcPr>
-            <w:tcW w:w="6440" w:type="dxa"/>
+            <w:tcW w:w="6854" w:type="dxa"/>
           </w:tcPr>
           <w:p>
             <w:pPr>
@@ -3944,6 +3100,67 @@
                 <w:lang w:val="nl-NL"/>
               </w:rPr>
               <w:t>: klasse die nieuwe objecten van de database kan aanmaken.</w:t>
+            </w:r>
+          </w:p>
+          <w:p>
+            <w:pPr>
+              <w:rPr>
+                <w:lang w:val="nl-NL"/>
+              </w:rPr>
+            </w:pPr>
+            <w:r>
+              <w:rPr>
+                <w:noProof/>
+              </w:rPr>
+              <w:lastRenderedPageBreak/>
+              <w:drawing>
+                <wp:inline distT="0" distB="0" distL="0" distR="0">
+                  <wp:extent cx="3124200" cy="1905000"/>
+                  <wp:effectExtent l="0" t="0" r="0" b="0"/>
+                  <wp:docPr id="11" name="Afbeelding 11"/>
+                  <wp:cNvGraphicFramePr>
+                    <a:graphicFrameLocks xmlns:a="http://schemas.openxmlformats.org/drawingml/2006/main" noChangeAspect="1"/>
+                  </wp:cNvGraphicFramePr>
+                  <a:graphic xmlns:a="http://schemas.openxmlformats.org/drawingml/2006/main">
+                    <a:graphicData uri="http://schemas.openxmlformats.org/drawingml/2006/picture">
+                      <pic:pic xmlns:pic="http://schemas.openxmlformats.org/drawingml/2006/picture">
+                        <pic:nvPicPr>
+                          <pic:cNvPr id="0" name="Picture 7"/>
+                          <pic:cNvPicPr>
+                            <a:picLocks noChangeAspect="1" noChangeArrowheads="1"/>
+                          </pic:cNvPicPr>
+                        </pic:nvPicPr>
+                        <pic:blipFill>
+                          <a:blip r:embed="rId11">
+                            <a:extLst>
+                              <a:ext uri="{28A0092B-C50C-407E-A947-70E740481C1C}">
+                                <a14:useLocalDpi xmlns:a14="http://schemas.microsoft.com/office/drawing/2010/main" val="0"/>
+                              </a:ext>
+                            </a:extLst>
+                          </a:blip>
+                          <a:srcRect/>
+                          <a:stretch>
+                            <a:fillRect/>
+                          </a:stretch>
+                        </pic:blipFill>
+                        <pic:spPr bwMode="auto">
+                          <a:xfrm>
+                            <a:off x="0" y="0"/>
+                            <a:ext cx="3124200" cy="1905000"/>
+                          </a:xfrm>
+                          <a:prstGeom prst="rect">
+                            <a:avLst/>
+                          </a:prstGeom>
+                          <a:noFill/>
+                          <a:ln>
+                            <a:noFill/>
+                          </a:ln>
+                        </pic:spPr>
+                      </pic:pic>
+                    </a:graphicData>
+                  </a:graphic>
+                </wp:inline>
+              </w:drawing>
             </w:r>
           </w:p>
         </w:tc>
@@ -3951,18 +3168,19 @@
       <w:tr>
         <w:tc>
           <w:tcPr>
-            <w:tcW w:w="1119" w:type="dxa"/>
-          </w:tcPr>
-          <w:p>
-            <w:pPr>
-              <w:rPr>
-                <w:lang w:val="nl-NL"/>
-              </w:rPr>
-            </w:pPr>
-            <w:r>
-              <w:rPr>
-                <w:lang w:val="nl-NL"/>
-              </w:rPr>
+            <w:tcW w:w="1242" w:type="dxa"/>
+          </w:tcPr>
+          <w:p>
+            <w:pPr>
+              <w:rPr>
+                <w:lang w:val="nl-NL"/>
+              </w:rPr>
+            </w:pPr>
+            <w:r>
+              <w:rPr>
+                <w:lang w:val="nl-NL"/>
+              </w:rPr>
+              <w:lastRenderedPageBreak/>
               <w:t>Façade</w:t>
             </w:r>
           </w:p>
@@ -4032,7 +3250,7 @@
         </w:tc>
         <w:tc>
           <w:tcPr>
-            <w:tcW w:w="2188" w:type="dxa"/>
+            <w:tcW w:w="1866" w:type="dxa"/>
           </w:tcPr>
           <w:p>
             <w:pPr>
@@ -4050,7 +3268,7 @@
         </w:tc>
         <w:tc>
           <w:tcPr>
-            <w:tcW w:w="6440" w:type="dxa"/>
+            <w:tcW w:w="6854" w:type="dxa"/>
           </w:tcPr>
           <w:p>
             <w:pPr>
@@ -4077,6 +3295,59 @@
                 <w:lang w:val="nl-NL"/>
               </w:rPr>
               <w:t>om de logica van de database gescheiden te houden van de rest van de applicatie</w:t>
+            </w:r>
+            <w:r>
+              <w:rPr>
+                <w:noProof/>
+              </w:rPr>
+              <w:drawing>
+                <wp:inline distT="0" distB="0" distL="0" distR="0">
+                  <wp:extent cx="4236720" cy="4274105"/>
+                  <wp:effectExtent l="0" t="0" r="0" b="0"/>
+                  <wp:docPr id="8" name="Afbeelding 8"/>
+                  <wp:cNvGraphicFramePr>
+                    <a:graphicFrameLocks xmlns:a="http://schemas.openxmlformats.org/drawingml/2006/main" noChangeAspect="1"/>
+                  </wp:cNvGraphicFramePr>
+                  <a:graphic xmlns:a="http://schemas.openxmlformats.org/drawingml/2006/main">
+                    <a:graphicData uri="http://schemas.openxmlformats.org/drawingml/2006/picture">
+                      <pic:pic xmlns:pic="http://schemas.openxmlformats.org/drawingml/2006/picture">
+                        <pic:nvPicPr>
+                          <pic:cNvPr id="0" name="Picture 1"/>
+                          <pic:cNvPicPr>
+                            <a:picLocks noChangeAspect="1" noChangeArrowheads="1"/>
+                          </pic:cNvPicPr>
+                        </pic:nvPicPr>
+                        <pic:blipFill>
+                          <a:blip r:embed="rId12">
+                            <a:extLst>
+                              <a:ext uri="{28A0092B-C50C-407E-A947-70E740481C1C}">
+                                <a14:useLocalDpi xmlns:a14="http://schemas.microsoft.com/office/drawing/2010/main" val="0"/>
+                              </a:ext>
+                            </a:extLst>
+                          </a:blip>
+                          <a:srcRect/>
+                          <a:stretch>
+                            <a:fillRect/>
+                          </a:stretch>
+                        </pic:blipFill>
+                        <pic:spPr bwMode="auto">
+                          <a:xfrm>
+                            <a:off x="0" y="0"/>
+                            <a:ext cx="4253167" cy="4290697"/>
+                          </a:xfrm>
+                          <a:prstGeom prst="rect">
+                            <a:avLst/>
+                          </a:prstGeom>
+                          <a:noFill/>
+                          <a:ln>
+                            <a:noFill/>
+                          </a:ln>
+                        </pic:spPr>
+                      </pic:pic>
+                    </a:graphicData>
+                  </a:graphic>
+                </wp:inline>
+              </w:drawing>
             </w:r>
           </w:p>
         </w:tc>
@@ -4084,19 +3355,18 @@
       <w:tr>
         <w:tc>
           <w:tcPr>
-            <w:tcW w:w="1119" w:type="dxa"/>
-          </w:tcPr>
-          <w:p>
-            <w:pPr>
-              <w:rPr>
-                <w:lang w:val="nl-NL"/>
-              </w:rPr>
-            </w:pPr>
-            <w:r>
-              <w:rPr>
-                <w:lang w:val="nl-NL"/>
-              </w:rPr>
-              <w:lastRenderedPageBreak/>
+            <w:tcW w:w="1242" w:type="dxa"/>
+          </w:tcPr>
+          <w:p>
+            <w:pPr>
+              <w:rPr>
+                <w:lang w:val="nl-NL"/>
+              </w:rPr>
+            </w:pPr>
+            <w:r>
+              <w:rPr>
+                <w:lang w:val="nl-NL"/>
+              </w:rPr>
               <w:t>Singleton</w:t>
             </w:r>
           </w:p>
@@ -4159,7 +3429,7 @@
         </w:tc>
         <w:tc>
           <w:tcPr>
-            <w:tcW w:w="2188" w:type="dxa"/>
+            <w:tcW w:w="1866" w:type="dxa"/>
           </w:tcPr>
           <w:p>
             <w:pPr>
@@ -4177,7 +3447,7 @@
         </w:tc>
         <w:tc>
           <w:tcPr>
-            <w:tcW w:w="6440" w:type="dxa"/>
+            <w:tcW w:w="6854" w:type="dxa"/>
           </w:tcPr>
           <w:p>
             <w:pPr>
@@ -4232,6 +3502,66 @@
                 <w:lang w:val="nl-NL"/>
               </w:rPr>
               <w:t>.</w:t>
+            </w:r>
+          </w:p>
+          <w:p>
+            <w:pPr>
+              <w:rPr>
+                <w:lang w:val="nl-NL"/>
+              </w:rPr>
+            </w:pPr>
+            <w:r>
+              <w:rPr>
+                <w:noProof/>
+              </w:rPr>
+              <w:drawing>
+                <wp:inline distT="0" distB="0" distL="0" distR="0">
+                  <wp:extent cx="3124200" cy="1905000"/>
+                  <wp:effectExtent l="0" t="0" r="0" b="0"/>
+                  <wp:docPr id="10" name="Afbeelding 10"/>
+                  <wp:cNvGraphicFramePr>
+                    <a:graphicFrameLocks xmlns:a="http://schemas.openxmlformats.org/drawingml/2006/main" noChangeAspect="1"/>
+                  </wp:cNvGraphicFramePr>
+                  <a:graphic xmlns:a="http://schemas.openxmlformats.org/drawingml/2006/main">
+                    <a:graphicData uri="http://schemas.openxmlformats.org/drawingml/2006/picture">
+                      <pic:pic xmlns:pic="http://schemas.openxmlformats.org/drawingml/2006/picture">
+                        <pic:nvPicPr>
+                          <pic:cNvPr id="0" name="Picture 5"/>
+                          <pic:cNvPicPr>
+                            <a:picLocks noChangeAspect="1" noChangeArrowheads="1"/>
+                          </pic:cNvPicPr>
+                        </pic:nvPicPr>
+                        <pic:blipFill>
+                          <a:blip r:embed="rId11">
+                            <a:extLst>
+                              <a:ext uri="{28A0092B-C50C-407E-A947-70E740481C1C}">
+                                <a14:useLocalDpi xmlns:a14="http://schemas.microsoft.com/office/drawing/2010/main" val="0"/>
+                              </a:ext>
+                            </a:extLst>
+                          </a:blip>
+                          <a:srcRect/>
+                          <a:stretch>
+                            <a:fillRect/>
+                          </a:stretch>
+                        </pic:blipFill>
+                        <pic:spPr bwMode="auto">
+                          <a:xfrm>
+                            <a:off x="0" y="0"/>
+                            <a:ext cx="3124200" cy="1905000"/>
+                          </a:xfrm>
+                          <a:prstGeom prst="rect">
+                            <a:avLst/>
+                          </a:prstGeom>
+                          <a:noFill/>
+                          <a:ln>
+                            <a:noFill/>
+                          </a:ln>
+                        </pic:spPr>
+                      </pic:pic>
+                    </a:graphicData>
+                  </a:graphic>
+                </wp:inline>
+              </w:drawing>
             </w:r>
           </w:p>
         </w:tc>
@@ -4239,18 +3569,19 @@
       <w:tr>
         <w:tc>
           <w:tcPr>
-            <w:tcW w:w="1119" w:type="dxa"/>
-          </w:tcPr>
-          <w:p>
-            <w:pPr>
-              <w:rPr>
-                <w:lang w:val="nl-NL"/>
-              </w:rPr>
-            </w:pPr>
-            <w:r>
-              <w:rPr>
-                <w:lang w:val="nl-NL"/>
-              </w:rPr>
+            <w:tcW w:w="1242" w:type="dxa"/>
+          </w:tcPr>
+          <w:p>
+            <w:pPr>
+              <w:rPr>
+                <w:lang w:val="nl-NL"/>
+              </w:rPr>
+            </w:pPr>
+            <w:r>
+              <w:rPr>
+                <w:lang w:val="nl-NL"/>
+              </w:rPr>
+              <w:lastRenderedPageBreak/>
               <w:t>State</w:t>
             </w:r>
           </w:p>
@@ -4320,7 +3651,7 @@
         </w:tc>
         <w:tc>
           <w:tcPr>
-            <w:tcW w:w="2188" w:type="dxa"/>
+            <w:tcW w:w="1866" w:type="dxa"/>
           </w:tcPr>
           <w:p>
             <w:pPr>
@@ -4338,7 +3669,7 @@
         </w:tc>
         <w:tc>
           <w:tcPr>
-            <w:tcW w:w="6440" w:type="dxa"/>
+            <w:tcW w:w="6854" w:type="dxa"/>
           </w:tcPr>
           <w:p>
             <w:pPr>
@@ -4404,7 +3735,7 @@
       <w:tr>
         <w:tc>
           <w:tcPr>
-            <w:tcW w:w="1119" w:type="dxa"/>
+            <w:tcW w:w="1242" w:type="dxa"/>
           </w:tcPr>
           <w:p>
             <w:pPr>
@@ -4485,7 +3816,7 @@
         </w:tc>
         <w:tc>
           <w:tcPr>
-            <w:tcW w:w="2188" w:type="dxa"/>
+            <w:tcW w:w="1866" w:type="dxa"/>
           </w:tcPr>
           <w:p>
             <w:pPr>
@@ -4509,7 +3840,7 @@
         </w:tc>
         <w:tc>
           <w:tcPr>
-            <w:tcW w:w="6440" w:type="dxa"/>
+            <w:tcW w:w="6854" w:type="dxa"/>
           </w:tcPr>
           <w:p>
             <w:pPr>
@@ -4564,6 +3895,66 @@
                 <w:lang w:val="nl-NL"/>
               </w:rPr>
               <w:t>niet onderling te mengen maar een gecontroleerde logica te creëren.</w:t>
+            </w:r>
+          </w:p>
+          <w:p>
+            <w:pPr>
+              <w:rPr>
+                <w:lang w:val="nl-NL"/>
+              </w:rPr>
+            </w:pPr>
+            <w:r>
+              <w:rPr>
+                <w:noProof/>
+              </w:rPr>
+              <w:drawing>
+                <wp:inline distT="0" distB="0" distL="0" distR="0">
+                  <wp:extent cx="4290060" cy="1232523"/>
+                  <wp:effectExtent l="0" t="0" r="0" b="0"/>
+                  <wp:docPr id="9" name="Afbeelding 9"/>
+                  <wp:cNvGraphicFramePr>
+                    <a:graphicFrameLocks xmlns:a="http://schemas.openxmlformats.org/drawingml/2006/main" noChangeAspect="1"/>
+                  </wp:cNvGraphicFramePr>
+                  <a:graphic xmlns:a="http://schemas.openxmlformats.org/drawingml/2006/main">
+                    <a:graphicData uri="http://schemas.openxmlformats.org/drawingml/2006/picture">
+                      <pic:pic xmlns:pic="http://schemas.openxmlformats.org/drawingml/2006/picture">
+                        <pic:nvPicPr>
+                          <pic:cNvPr id="0" name="Picture 3"/>
+                          <pic:cNvPicPr>
+                            <a:picLocks noChangeAspect="1" noChangeArrowheads="1"/>
+                          </pic:cNvPicPr>
+                        </pic:nvPicPr>
+                        <pic:blipFill>
+                          <a:blip r:embed="rId13">
+                            <a:extLst>
+                              <a:ext uri="{28A0092B-C50C-407E-A947-70E740481C1C}">
+                                <a14:useLocalDpi xmlns:a14="http://schemas.microsoft.com/office/drawing/2010/main" val="0"/>
+                              </a:ext>
+                            </a:extLst>
+                          </a:blip>
+                          <a:srcRect/>
+                          <a:stretch>
+                            <a:fillRect/>
+                          </a:stretch>
+                        </pic:blipFill>
+                        <pic:spPr bwMode="auto">
+                          <a:xfrm>
+                            <a:off x="0" y="0"/>
+                            <a:ext cx="4323352" cy="1242088"/>
+                          </a:xfrm>
+                          <a:prstGeom prst="rect">
+                            <a:avLst/>
+                          </a:prstGeom>
+                          <a:noFill/>
+                          <a:ln>
+                            <a:noFill/>
+                          </a:ln>
+                        </pic:spPr>
+                      </pic:pic>
+                    </a:graphicData>
+                  </a:graphic>
+                </wp:inline>
+              </w:drawing>
             </w:r>
           </w:p>
         </w:tc>
@@ -4571,7 +3962,7 @@
       <w:tr>
         <w:tc>
           <w:tcPr>
-            <w:tcW w:w="1119" w:type="dxa"/>
+            <w:tcW w:w="1242" w:type="dxa"/>
           </w:tcPr>
           <w:p>
             <w:pPr>
@@ -4654,7 +4045,7 @@
         </w:tc>
         <w:tc>
           <w:tcPr>
-            <w:tcW w:w="2188" w:type="dxa"/>
+            <w:tcW w:w="1866" w:type="dxa"/>
           </w:tcPr>
           <w:p>
             <w:pPr>
@@ -4672,7 +4063,7 @@
         </w:tc>
         <w:tc>
           <w:tcPr>
-            <w:tcW w:w="6440" w:type="dxa"/>
+            <w:tcW w:w="6854" w:type="dxa"/>
           </w:tcPr>
           <w:p>
             <w:pPr>
@@ -4698,7 +4089,7 @@
       <w:tr>
         <w:tc>
           <w:tcPr>
-            <w:tcW w:w="1119" w:type="dxa"/>
+            <w:tcW w:w="1242" w:type="dxa"/>
           </w:tcPr>
           <w:p>
             <w:pPr>
@@ -4787,7 +4178,7 @@
         </w:tc>
         <w:tc>
           <w:tcPr>
-            <w:tcW w:w="2188" w:type="dxa"/>
+            <w:tcW w:w="1866" w:type="dxa"/>
           </w:tcPr>
           <w:p>
             <w:pPr>
@@ -4805,7 +4196,7 @@
         </w:tc>
         <w:tc>
           <w:tcPr>
-            <w:tcW w:w="6440" w:type="dxa"/>
+            <w:tcW w:w="6854" w:type="dxa"/>
           </w:tcPr>
           <w:p>
             <w:pPr>
@@ -4849,7 +4240,7 @@
           <w:lang w:val="nl-NL"/>
         </w:rPr>
       </w:pPr>
-      <w:bookmarkStart w:id="3" w:name="_Toc499494740"/>
+      <w:bookmarkStart w:id="2" w:name="_Toc499494740"/>
       <w:r>
         <w:rPr>
           <w:lang w:val="nl-NL"/>
@@ -4857,95 +4248,7 @@
         <w:lastRenderedPageBreak/>
         <w:t>Speciale topics</w:t>
       </w:r>
-      <w:bookmarkEnd w:id="3"/>
-    </w:p>
-    <w:p>
-      <w:pPr>
-        <w:rPr>
-          <w:noProof/>
-          <w:lang w:val="nl-NL" w:eastAsia="nl-BE"/>
-        </w:rPr>
-      </w:pPr>
-      <w:r>
-        <w:rPr>
-          <w:lang w:val="nl-NL"/>
-        </w:rPr>
-        <w:t xml:space="preserve">Geef voor elke </w:t>
-      </w:r>
-      <w:r>
-        <w:rPr>
-          <w:lang w:val="nl-NL"/>
-        </w:rPr>
-        <w:t>“</w:t>
-      </w:r>
-      <w:r>
-        <w:rPr>
-          <w:lang w:val="nl-NL"/>
-        </w:rPr>
-        <w:t>speciale topic</w:t>
-      </w:r>
-      <w:r>
-        <w:rPr>
-          <w:lang w:val="nl-NL"/>
-        </w:rPr>
-        <w:t>”</w:t>
-      </w:r>
-      <w:r>
-        <w:rPr>
-          <w:lang w:val="nl-NL"/>
-        </w:rPr>
-        <w:t xml:space="preserve"> aan of je het gebruikt hebt of niet</w:t>
-      </w:r>
-      <w:r>
-        <w:rPr>
-          <w:lang w:val="nl-NL"/>
-        </w:rPr>
-        <w:t>,</w:t>
-      </w:r>
-      <w:r>
-        <w:rPr>
-          <w:lang w:val="nl-NL"/>
-        </w:rPr>
-        <w:t xml:space="preserve"> en zo ja, waar.</w:t>
-      </w:r>
-      <w:r>
-        <w:rPr>
-          <w:lang w:val="nl-NL"/>
-        </w:rPr>
-        <w:t xml:space="preserve"> </w:t>
-      </w:r>
-      <w:r>
-        <w:rPr>
-          <w:lang w:val="nl-NL"/>
-        </w:rPr>
-        <w:t xml:space="preserve">Toon </w:t>
-      </w:r>
-      <w:r>
-        <w:rPr>
-          <w:lang w:val="nl-NL"/>
-        </w:rPr>
-        <w:t xml:space="preserve">eventueel aan </w:t>
-      </w:r>
-      <w:r>
-        <w:rPr>
-          <w:lang w:val="nl-NL"/>
-        </w:rPr>
-        <w:t xml:space="preserve"> met een klassendiagram.</w:t>
-      </w:r>
-      <w:r>
-        <w:rPr>
-          <w:noProof/>
-          <w:lang w:val="nl-NL" w:eastAsia="nl-BE"/>
-        </w:rPr>
-        <w:t xml:space="preserve"> </w:t>
-      </w:r>
-    </w:p>
-    <w:p>
-      <w:pPr>
-        <w:rPr>
-          <w:lang w:val="nl-NL"/>
-        </w:rPr>
-      </w:pPr>
+      <w:bookmarkEnd w:id="2"/>
     </w:p>
     <w:tbl>
       <w:tblPr>
@@ -4969,6 +4272,8 @@
                 <w:lang w:val="nl-NL"/>
               </w:rPr>
             </w:pPr>
+            <w:bookmarkStart w:id="3" w:name="_GoBack"/>
+            <w:bookmarkEnd w:id="3"/>
           </w:p>
         </w:tc>
         <w:tc>
@@ -6377,7 +5682,7 @@
                     </pic:cNvPicPr>
                   </pic:nvPicPr>
                   <pic:blipFill>
-                    <a:blip r:embed="rId10">
+                    <a:blip r:embed="rId14">
                       <a:extLst>
                         <a:ext uri="{28A0092B-C50C-407E-A947-70E740481C1C}">
                           <a14:useLocalDpi xmlns:a14="http://schemas.microsoft.com/office/drawing/2010/main" val="0"/>
@@ -6415,8 +5720,6 @@
           <w:lang w:val="nl-NL"/>
         </w:rPr>
       </w:pPr>
-      <w:bookmarkStart w:id="6" w:name="_GoBack"/>
-      <w:bookmarkEnd w:id="6"/>
     </w:p>
     <w:p>
       <w:pPr>
@@ -6459,7 +5762,7 @@
                     </pic:cNvPicPr>
                   </pic:nvPicPr>
                   <pic:blipFill>
-                    <a:blip r:embed="rId11">
+                    <a:blip r:embed="rId15">
                       <a:extLst>
                         <a:ext uri="{28A0092B-C50C-407E-A947-70E740481C1C}">
                           <a14:useLocalDpi xmlns:a14="http://schemas.microsoft.com/office/drawing/2010/main" val="0"/>
@@ -6554,7 +5857,7 @@
                     </pic:cNvPicPr>
                   </pic:nvPicPr>
                   <pic:blipFill>
-                    <a:blip r:embed="rId12">
+                    <a:blip r:embed="rId16">
                       <a:extLst>
                         <a:ext uri="{28A0092B-C50C-407E-A947-70E740481C1C}">
                           <a14:useLocalDpi xmlns:a14="http://schemas.microsoft.com/office/drawing/2010/main" val="0"/>
@@ -6653,7 +5956,7 @@
                     </pic:cNvPicPr>
                   </pic:nvPicPr>
                   <pic:blipFill>
-                    <a:blip r:embed="rId13">
+                    <a:blip r:embed="rId17">
                       <a:extLst>
                         <a:ext uri="{28A0092B-C50C-407E-A947-70E740481C1C}">
                           <a14:useLocalDpi xmlns:a14="http://schemas.microsoft.com/office/drawing/2010/main" val="0"/>
@@ -6733,7 +6036,7 @@
                     </pic:cNvPicPr>
                   </pic:nvPicPr>
                   <pic:blipFill>
-                    <a:blip r:embed="rId14">
+                    <a:blip r:embed="rId18">
                       <a:extLst>
                         <a:ext uri="{28A0092B-C50C-407E-A947-70E740481C1C}">
                           <a14:useLocalDpi xmlns:a14="http://schemas.microsoft.com/office/drawing/2010/main" val="0"/>
@@ -6807,7 +6110,7 @@
                     </pic:cNvPicPr>
                   </pic:nvPicPr>
                   <pic:blipFill>
-                    <a:blip r:embed="rId15">
+                    <a:blip r:embed="rId19">
                       <a:extLst>
                         <a:ext uri="{28A0092B-C50C-407E-A947-70E740481C1C}">
                           <a14:useLocalDpi xmlns:a14="http://schemas.microsoft.com/office/drawing/2010/main" val="0"/>
@@ -6840,7 +6143,7 @@
       </w:r>
     </w:p>
     <w:sectPr>
-      <w:headerReference w:type="default" r:id="rId16"/>
+      <w:headerReference w:type="default" r:id="rId20"/>
       <w:pgSz w:w="11906" w:h="16838"/>
       <w:pgMar w:top="1440" w:right="1080" w:bottom="1440" w:left="1080" w:header="708" w:footer="708" w:gutter="0"/>
       <w:cols w:space="708"/>
@@ -7178,7 +6481,7 @@
       </w:pPr>
     </w:pPrDefault>
   </w:docDefaults>
-  <w:latentStyles w:defLockedState="0" w:defUIPriority="99" w:defSemiHidden="0" w:defUnhideWhenUsed="0" w:defQFormat="0" w:count="375">
+  <w:latentStyles w:defLockedState="0" w:defUIPriority="99" w:defSemiHidden="0" w:defUnhideWhenUsed="0" w:defQFormat="0" w:count="376">
     <w:lsdException w:name="Normal" w:uiPriority="0" w:qFormat="1"/>
     <w:lsdException w:name="heading 1" w:uiPriority="9" w:qFormat="1"/>
     <w:lsdException w:name="heading 2" w:semiHidden="1" w:uiPriority="9" w:unhideWhenUsed="1" w:qFormat="1"/>
@@ -7554,6 +6857,7 @@
     <w:lsdException w:name="Smart Hyperlink" w:semiHidden="1" w:unhideWhenUsed="1"/>
     <w:lsdException w:name="Hashtag" w:semiHidden="1" w:unhideWhenUsed="1"/>
     <w:lsdException w:name="Unresolved Mention" w:semiHidden="1" w:unhideWhenUsed="1"/>
+    <w:lsdException w:name="Smart Link" w:semiHidden="1" w:unhideWhenUsed="1"/>
   </w:latentStyles>
   <w:style w:type="paragraph" w:default="1" w:styleId="Standaard">
     <w:name w:val="Normal"/>
@@ -8183,7 +7487,7 @@
 </file>
 
 <file path=customXml/itemProps1.xml><?xml version="1.0" encoding="utf-8"?>
-<ds:datastoreItem xmlns:ds="http://schemas.openxmlformats.org/officeDocument/2006/customXml" ds:itemID="{8BF961E1-BFF2-49AC-8430-18FC8E5C2BEA}">
+<ds:datastoreItem xmlns:ds="http://schemas.openxmlformats.org/officeDocument/2006/customXml" ds:itemID="{19F3EE52-548F-4ADA-8AFF-8A03FEF5EA73}">
   <ds:schemaRefs>
     <ds:schemaRef ds:uri="http://schemas.openxmlformats.org/officeDocument/2006/bibliography"/>
   </ds:schemaRefs>

</xml_diff>